<commit_message>
Second code smell review
</commit_message>
<xml_diff>
--- a/Project/Phase 1/Sprint 1/Yuliia/Code_Smells_Yuliia_detailed_reviewlog.docx
+++ b/Project/Phase 1/Sprint 1/Yuliia/Code_Smells_Yuliia_detailed_reviewlog.docx
@@ -30,6 +30,63 @@
       <w:proofErr w:type="spellEnd"/>
       <w:r>
         <w:t>.</w:t>
+      </w:r>
+    </w:p>
+    <w:p/>
+    <w:p>
+      <w:r>
+        <w:rPr>
+          <w:lang w:val="en-US"/>
+        </w:rPr>
+        <w:t xml:space="preserve">Diogo Ye 56726 – </w:t>
+      </w:r>
+      <w:r>
+        <w:rPr>
+          <w:lang w:val="en-US"/>
+        </w:rPr>
+        <w:t>3</w:t>
+      </w:r>
+      <w:r>
+        <w:rPr>
+          <w:lang w:val="en-US"/>
+        </w:rPr>
+        <w:t>.</w:t>
+      </w:r>
+      <w:r>
+        <w:rPr>
+          <w:lang w:val="en-US"/>
+        </w:rPr>
+        <w:t xml:space="preserve"> </w:t>
+      </w:r>
+      <w:proofErr w:type="spellStart"/>
+      <w:r>
+        <w:t>Large</w:t>
+      </w:r>
+      <w:proofErr w:type="spellEnd"/>
+      <w:r>
+        <w:t xml:space="preserve"> </w:t>
+      </w:r>
+      <w:proofErr w:type="spellStart"/>
+      <w:r>
+        <w:t>class</w:t>
+      </w:r>
+      <w:proofErr w:type="spellEnd"/>
+      <w:r>
+        <w:t xml:space="preserve">, </w:t>
+      </w:r>
+      <w:r>
+        <w:t xml:space="preserve">a proposta submetida </w:t>
+      </w:r>
+      <w:r>
+        <w:t>está correta, mas falta a proposta de “</w:t>
+      </w:r>
+      <w:proofErr w:type="spellStart"/>
+      <w:r>
+        <w:t>refactoring</w:t>
+      </w:r>
+      <w:proofErr w:type="spellEnd"/>
+      <w:r>
+        <w:t>”.</w:t>
       </w:r>
     </w:p>
     <w:sectPr>
@@ -441,7 +498,7 @@
     <w:name w:val="Normal"/>
     <w:qFormat/>
   </w:style>
-  <w:style w:type="character" w:default="1" w:styleId="Fontepargpadro">
+  <w:style w:type="character" w:default="1" w:styleId="Tipodeletrapredefinidodopargrafo">
     <w:name w:val="Default Paragraph Font"/>
     <w:uiPriority w:val="1"/>
     <w:semiHidden/>

</xml_diff>